<commit_message>
Authenticate user via stored procedure
</commit_message>
<xml_diff>
--- a/Upute za izradu i obranu projekta.docx
+++ b/Upute za izradu i obranu projekta.docx
@@ -1031,41 +1031,41 @@
         <w:jc w:val="both"/>
         <w:rPr>
           <w:b/>
-        </w:rPr>
-      </w:pPr>
-      <w:r>
-        <w:rPr>
-          <w:b/>
-        </w:rPr>
-        <w:t xml:space="preserve">Uskladištene procedure </w:t>
-      </w:r>
-      <w:r>
-        <w:rPr>
-          <w:b/>
-        </w:rPr>
-        <w:t>(stored procedure)</w:t>
-      </w:r>
-      <w:r>
-        <w:rPr>
-          <w:b/>
+          <w:highlight w:val="green"/>
+        </w:rPr>
+      </w:pPr>
+      <w:r>
+        <w:rPr>
+          <w:b/>
+          <w:highlight w:val="green"/>
+        </w:rPr>
+        <w:t>Uskladištene procedure (stored procedure)</w:t>
+      </w:r>
+      <w:r>
+        <w:rPr>
+          <w:b/>
+          <w:highlight w:val="green"/>
         </w:rPr>
         <w:t xml:space="preserve"> i funkcije</w:t>
       </w:r>
       <w:r>
         <w:rPr>
           <w:b/>
+          <w:highlight w:val="green"/>
         </w:rPr>
         <w:t xml:space="preserve"> (maks. </w:t>
       </w:r>
       <w:r>
         <w:rPr>
           <w:b/>
+          <w:highlight w:val="green"/>
         </w:rPr>
         <w:t>5</w:t>
       </w:r>
       <w:r>
         <w:rPr>
           <w:b/>
+          <w:highlight w:val="green"/>
         </w:rPr>
         <w:t xml:space="preserve"> bodova)</w:t>
       </w:r>
@@ -1077,30 +1077,57 @@
         <w:jc w:val="both"/>
       </w:pPr>
       <w:r>
+        <w:rPr>
+          <w:highlight w:val="green"/>
+        </w:rPr>
         <w:t>V</w:t>
       </w:r>
       <w:r>
+        <w:rPr>
+          <w:highlight w:val="green"/>
+        </w:rPr>
         <w:t xml:space="preserve">aša aplikacija mora </w:t>
       </w:r>
       <w:r>
+        <w:rPr>
+          <w:highlight w:val="green"/>
+        </w:rPr>
         <w:t xml:space="preserve">analizirati i </w:t>
       </w:r>
       <w:r>
+        <w:rPr>
+          <w:highlight w:val="green"/>
+        </w:rPr>
         <w:t xml:space="preserve">prikazati </w:t>
       </w:r>
       <w:r>
+        <w:rPr>
+          <w:highlight w:val="green"/>
+        </w:rPr>
         <w:t xml:space="preserve">podatke </w:t>
       </w:r>
       <w:r>
+        <w:rPr>
+          <w:highlight w:val="green"/>
+        </w:rPr>
         <w:t>pozivajući uskladištene procedure koje se trebaju nalaziti u bazi podataka.</w:t>
       </w:r>
       <w:r>
+        <w:rPr>
+          <w:highlight w:val="green"/>
+        </w:rPr>
         <w:t xml:space="preserve"> U bazi podataka moraju postojati barem </w:t>
       </w:r>
       <w:r>
+        <w:rPr>
+          <w:highlight w:val="green"/>
+        </w:rPr>
         <w:t>četiri</w:t>
       </w:r>
       <w:r>
+        <w:rPr>
+          <w:highlight w:val="green"/>
+        </w:rPr>
         <w:t xml:space="preserve"> uskladištene procedure od kojih barem jedna od njih poziva jednu vašu skalarnu (ili neku drugu) funkciju.</w:t>
       </w:r>
     </w:p>
@@ -1681,11 +1708,13 @@
         <w:jc w:val="both"/>
         <w:rPr>
           <w:b/>
-        </w:rPr>
-      </w:pPr>
-      <w:r>
-        <w:rPr>
-          <w:b/>
+          <w:highlight w:val="green"/>
+        </w:rPr>
+      </w:pPr>
+      <w:r>
+        <w:rPr>
+          <w:b/>
+          <w:highlight w:val="green"/>
         </w:rPr>
         <w:t>Kriptografija (5 bodova)</w:t>
       </w:r>
@@ -1697,6 +1726,9 @@
         <w:jc w:val="both"/>
       </w:pPr>
       <w:r>
+        <w:rPr>
+          <w:highlight w:val="green"/>
+        </w:rPr>
         <w:t>Demonstrirajte šifriranje stupca po izboru korištenjem kombinacije simetričnih i asimetričnih algoritama (ključ simetričnog ključa zaštitite asimetričnim algoritmom). Za postupak šifriranja i dešifriranja kreirajte dvije zasebne uskladištene procedure 'sifriraj' i 'desifriraj'.</w:t>
       </w:r>
     </w:p>

</xml_diff>

<commit_message>
Add email field to User; Add dynamic masking of email and joinedAt field
</commit_message>
<xml_diff>
--- a/Upute za izradu i obranu projekta.docx
+++ b/Upute za izradu i obranu projekta.docx
@@ -1354,35 +1354,41 @@
         <w:jc w:val="both"/>
         <w:rPr>
           <w:b/>
-        </w:rPr>
-      </w:pPr>
-      <w:r>
-        <w:rPr>
-          <w:b/>
+          <w:highlight w:val="green"/>
+        </w:rPr>
+      </w:pPr>
+      <w:r>
+        <w:rPr>
+          <w:b/>
+          <w:highlight w:val="green"/>
         </w:rPr>
         <w:t xml:space="preserve">Korisnički računi </w:t>
       </w:r>
       <w:r>
         <w:rPr>
           <w:b/>
+          <w:highlight w:val="green"/>
         </w:rPr>
         <w:t>i uloge</w:t>
       </w:r>
       <w:r>
         <w:rPr>
           <w:b/>
+          <w:highlight w:val="green"/>
         </w:rPr>
         <w:t xml:space="preserve"> (</w:t>
       </w:r>
       <w:r>
         <w:rPr>
           <w:b/>
+          <w:highlight w:val="green"/>
         </w:rPr>
         <w:t>2</w:t>
       </w:r>
       <w:r>
         <w:rPr>
           <w:b/>
+          <w:highlight w:val="green"/>
         </w:rPr>
         <w:t xml:space="preserve"> boda)</w:t>
       </w:r>
@@ -1394,84 +1400,121 @@
         <w:jc w:val="both"/>
       </w:pPr>
       <w:r>
+        <w:rPr>
+          <w:highlight w:val="green"/>
+        </w:rPr>
         <w:t xml:space="preserve">Baza </w:t>
       </w:r>
       <w:r>
+        <w:rPr>
+          <w:highlight w:val="green"/>
+        </w:rPr>
         <w:t xml:space="preserve">podataka </w:t>
       </w:r>
       <w:r>
+        <w:rPr>
+          <w:highlight w:val="green"/>
+        </w:rPr>
         <w:t>treba sadržavati korisnički račun</w:t>
       </w:r>
       <w:r>
+        <w:rPr>
+          <w:highlight w:val="green"/>
+        </w:rPr>
         <w:t xml:space="preserve"> </w:t>
       </w:r>
       <w:r>
         <w:rPr>
           <w:b/>
-        </w:rPr>
-        <w:t>DB</w:t>
-      </w:r>
-      <w:r>
-        <w:rPr>
-          <w:b/>
-        </w:rPr>
-        <w:t>_</w:t>
-      </w:r>
-      <w:r>
-        <w:rPr>
-          <w:b/>
-        </w:rPr>
-        <w:t>Admin</w:t>
-      </w:r>
-      <w:r>
+          <w:highlight w:val="green"/>
+        </w:rPr>
+        <w:t>DB_Admin</w:t>
+      </w:r>
+      <w:r>
+        <w:rPr>
+          <w:highlight w:val="green"/>
+        </w:rPr>
         <w:t xml:space="preserve"> za administriranje </w:t>
       </w:r>
       <w:r>
+        <w:rPr>
+          <w:highlight w:val="green"/>
+        </w:rPr>
         <w:t xml:space="preserve">baze podataka, </w:t>
       </w:r>
       <w:r>
+        <w:rPr>
+          <w:highlight w:val="green"/>
+        </w:rPr>
         <w:t>te</w:t>
       </w:r>
       <w:r>
+        <w:rPr>
+          <w:highlight w:val="green"/>
+        </w:rPr>
         <w:t xml:space="preserve"> </w:t>
       </w:r>
       <w:r>
+        <w:rPr>
+          <w:highlight w:val="green"/>
+        </w:rPr>
         <w:t xml:space="preserve">treba biti </w:t>
       </w:r>
       <w:r>
+        <w:rPr>
+          <w:highlight w:val="green"/>
+        </w:rPr>
         <w:t>član</w:t>
       </w:r>
       <w:r>
+        <w:rPr>
+          <w:highlight w:val="green"/>
+        </w:rPr>
         <w:t xml:space="preserve"> nove uloge baze podataka (</w:t>
       </w:r>
       <w:r>
         <w:rPr>
           <w:i/>
+          <w:highlight w:val="green"/>
         </w:rPr>
         <w:t>database role</w:t>
       </w:r>
       <w:r>
+        <w:rPr>
+          <w:highlight w:val="green"/>
+        </w:rPr>
         <w:t xml:space="preserve">) imena </w:t>
       </w:r>
       <w:r>
         <w:rPr>
           <w:b/>
+          <w:highlight w:val="green"/>
         </w:rPr>
         <w:t>DB_</w:t>
       </w:r>
       <w:r>
         <w:rPr>
           <w:b/>
+          <w:highlight w:val="green"/>
         </w:rPr>
         <w:t>Administratori</w:t>
       </w:r>
       <w:r>
+        <w:rPr>
+          <w:highlight w:val="green"/>
+        </w:rPr>
         <w:t>. Svi članovi te grupe moraju im</w:t>
       </w:r>
       <w:r>
+        <w:rPr>
+          <w:highlight w:val="green"/>
+        </w:rPr>
         <w:t>ati sve ovlasti u bazi podataka</w:t>
       </w:r>
       <w:r>
+        <w:rPr>
+          <w:highlight w:val="green"/>
+        </w:rPr>
         <w:t>.</w:t>
       </w:r>
       <w:r>
@@ -1749,11 +1792,13 @@
         <w:jc w:val="both"/>
         <w:rPr>
           <w:b/>
-        </w:rPr>
-      </w:pPr>
-      <w:r>
-        <w:rPr>
-          <w:b/>
+          <w:highlight w:val="green"/>
+        </w:rPr>
+      </w:pPr>
+      <w:r>
+        <w:rPr>
+          <w:b/>
+          <w:highlight w:val="green"/>
         </w:rPr>
         <w:t>Dinamičko maskiranje podataka (2 boda)</w:t>
       </w:r>
@@ -1765,7 +1810,13 @@
         <w:jc w:val="both"/>
       </w:pPr>
       <w:r>
-        <w:t xml:space="preserve">Demonstrirajte dinamičko maskiranje podataka u tablici po izboru na barem 2 stupca različitog tipa (npr. email, broj kartice itd.). </w:t>
+        <w:rPr>
+          <w:highlight w:val="green"/>
+        </w:rPr>
+        <w:t>Demonstrirajte dinamičko maskiranje podataka u tablici po izboru na barem 2 stupca različitog tipa (npr. email, broj kartice itd.).</w:t>
+      </w:r>
+      <w:r>
+        <w:t xml:space="preserve"> </w:t>
       </w:r>
     </w:p>
     <w:p>

</xml_diff>

<commit_message>
Track last activity in group; when new message is sent or a new member is added
</commit_message>
<xml_diff>
--- a/Upute za izradu i obranu projekta.docx
+++ b/Upute za izradu i obranu projekta.docx
@@ -1148,29 +1148,34 @@
         <w:jc w:val="both"/>
         <w:rPr>
           <w:b/>
-        </w:rPr>
-      </w:pPr>
-      <w:r>
-        <w:rPr>
-          <w:b/>
+          <w:highlight w:val="green"/>
+        </w:rPr>
+      </w:pPr>
+      <w:r>
+        <w:rPr>
+          <w:b/>
+          <w:highlight w:val="green"/>
         </w:rPr>
         <w:t>Okidači (triggers)</w:t>
       </w:r>
       <w:r>
         <w:rPr>
           <w:b/>
+          <w:highlight w:val="green"/>
         </w:rPr>
         <w:t xml:space="preserve">, (maks. </w:t>
       </w:r>
       <w:r>
         <w:rPr>
           <w:b/>
+          <w:highlight w:val="green"/>
         </w:rPr>
         <w:t>4</w:t>
       </w:r>
       <w:r>
         <w:rPr>
           <w:b/>
+          <w:highlight w:val="green"/>
         </w:rPr>
         <w:t xml:space="preserve"> boda)</w:t>
       </w:r>
@@ -1182,27 +1187,51 @@
         <w:jc w:val="both"/>
       </w:pPr>
       <w:r>
+        <w:rPr>
+          <w:highlight w:val="green"/>
+        </w:rPr>
         <w:t xml:space="preserve">Kreirati minimalno </w:t>
       </w:r>
       <w:r>
+        <w:rPr>
+          <w:highlight w:val="green"/>
+        </w:rPr>
         <w:t>2</w:t>
       </w:r>
       <w:r>
+        <w:rPr>
+          <w:highlight w:val="green"/>
+        </w:rPr>
         <w:t xml:space="preserve"> </w:t>
       </w:r>
       <w:r>
+        <w:rPr>
+          <w:highlight w:val="green"/>
+        </w:rPr>
         <w:t>DML</w:t>
       </w:r>
       <w:r>
+        <w:rPr>
+          <w:highlight w:val="green"/>
+        </w:rPr>
         <w:t xml:space="preserve">, </w:t>
       </w:r>
       <w:r>
+        <w:rPr>
+          <w:highlight w:val="green"/>
+        </w:rPr>
         <w:t>DDL</w:t>
       </w:r>
       <w:r>
+        <w:rPr>
+          <w:highlight w:val="green"/>
+        </w:rPr>
         <w:t xml:space="preserve"> i/ili </w:t>
       </w:r>
       <w:r>
+        <w:rPr>
+          <w:highlight w:val="green"/>
+        </w:rPr>
         <w:t>CLR okidača.</w:t>
       </w:r>
     </w:p>

</xml_diff>

<commit_message>
Log data manipulation (select, insert, update) via audit
</commit_message>
<xml_diff>
--- a/Upute za izradu i obranu projekta.docx
+++ b/Upute za izradu i obranu projekta.docx
@@ -577,69 +577,36 @@
         <w:jc w:val="both"/>
       </w:pPr>
       <w:r>
-        <w:rPr>
-          <w:highlight w:val="green"/>
-        </w:rPr>
         <w:t>V</w:t>
       </w:r>
       <w:r>
-        <w:rPr>
-          <w:highlight w:val="green"/>
-        </w:rPr>
         <w:t xml:space="preserve">eze među tablicama </w:t>
       </w:r>
       <w:r>
-        <w:rPr>
-          <w:highlight w:val="green"/>
-        </w:rPr>
         <w:t xml:space="preserve">te atribute (stupce) sa primarnim i stranim ključevima </w:t>
       </w:r>
       <w:r>
-        <w:rPr>
-          <w:highlight w:val="green"/>
-        </w:rPr>
         <w:t xml:space="preserve">možete prikazati i </w:t>
       </w:r>
       <w:r>
-        <w:rPr>
-          <w:highlight w:val="green"/>
-        </w:rPr>
         <w:t>opisati</w:t>
       </w:r>
       <w:r>
-        <w:rPr>
-          <w:highlight w:val="green"/>
-        </w:rPr>
         <w:t xml:space="preserve"> </w:t>
       </w:r>
       <w:r>
-        <w:rPr>
-          <w:highlight w:val="green"/>
-        </w:rPr>
         <w:t>fizičkim podatkovnim</w:t>
       </w:r>
       <w:r>
-        <w:rPr>
-          <w:highlight w:val="green"/>
-        </w:rPr>
         <w:t xml:space="preserve"> model</w:t>
       </w:r>
       <w:r>
-        <w:rPr>
-          <w:highlight w:val="green"/>
-        </w:rPr>
         <w:t>om</w:t>
       </w:r>
       <w:r>
-        <w:rPr>
-          <w:highlight w:val="green"/>
-        </w:rPr>
         <w:t xml:space="preserve"> baze podataka. </w:t>
       </w:r>
       <w:r>
-        <w:rPr>
-          <w:highlight w:val="green"/>
-        </w:rPr>
         <w:t>Logički ER podatkovni model nije potrebno izrađivati.</w:t>
       </w:r>
     </w:p>
@@ -904,48 +871,48 @@
         <w:jc w:val="both"/>
         <w:rPr>
           <w:b/>
-          <w:highlight w:val="yellow"/>
-        </w:rPr>
-      </w:pPr>
-      <w:r>
-        <w:rPr>
-          <w:b/>
-          <w:highlight w:val="yellow"/>
+          <w:highlight w:val="green"/>
+        </w:rPr>
+      </w:pPr>
+      <w:r>
+        <w:rPr>
+          <w:b/>
+          <w:highlight w:val="green"/>
         </w:rPr>
         <w:t>Indeksi</w:t>
       </w:r>
       <w:r>
         <w:rPr>
           <w:b/>
-          <w:highlight w:val="yellow"/>
+          <w:highlight w:val="green"/>
         </w:rPr>
         <w:t xml:space="preserve"> i ograničenja</w:t>
       </w:r>
       <w:r>
         <w:rPr>
           <w:b/>
-          <w:highlight w:val="yellow"/>
+          <w:highlight w:val="green"/>
         </w:rPr>
         <w:t xml:space="preserve"> </w:t>
       </w:r>
       <w:r>
         <w:rPr>
           <w:b/>
-          <w:highlight w:val="yellow"/>
+          <w:highlight w:val="green"/>
         </w:rPr>
         <w:t xml:space="preserve">(maks. </w:t>
       </w:r>
       <w:r>
         <w:rPr>
           <w:b/>
-          <w:highlight w:val="yellow"/>
+          <w:highlight w:val="green"/>
         </w:rPr>
         <w:t>3</w:t>
       </w:r>
       <w:r>
         <w:rPr>
           <w:b/>
-          <w:highlight w:val="yellow"/>
+          <w:highlight w:val="green"/>
         </w:rPr>
         <w:t xml:space="preserve"> boda)</w:t>
       </w:r>
@@ -958,42 +925,45 @@
       </w:pPr>
       <w:r>
         <w:rPr>
-          <w:highlight w:val="yellow"/>
+          <w:highlight w:val="green"/>
         </w:rPr>
         <w:t xml:space="preserve">U tablici po izboru kreirati </w:t>
       </w:r>
       <w:r>
         <w:rPr>
-          <w:highlight w:val="yellow"/>
+          <w:highlight w:val="green"/>
         </w:rPr>
         <w:t xml:space="preserve">minimalno </w:t>
       </w:r>
       <w:r>
         <w:rPr>
-          <w:highlight w:val="yellow"/>
+          <w:highlight w:val="green"/>
         </w:rPr>
         <w:t xml:space="preserve">dva </w:t>
       </w:r>
       <w:r>
         <w:rPr>
-          <w:highlight w:val="yellow"/>
+          <w:highlight w:val="green"/>
         </w:rPr>
         <w:t>ne-grupirajuća indeksa, od kojih jedan mora biti filtrirajući, a drugi ne smije dopustiti duplikate u odabranom stupcu</w:t>
       </w:r>
       <w:r>
         <w:rPr>
-          <w:highlight w:val="yellow"/>
+          <w:highlight w:val="green"/>
         </w:rPr>
         <w:t>.</w:t>
       </w:r>
       <w:r>
-        <w:t xml:space="preserve"> </w:t>
-      </w:r>
-      <w:r>
-        <w:rPr>
-          <w:highlight w:val="green"/>
-        </w:rPr>
-        <w:t xml:space="preserve">Također, kreirati minimalno jedno ograničenje (objekt tipa </w:t>
+        <w:rPr>
+          <w:highlight w:val="green"/>
+        </w:rPr>
+        <w:t xml:space="preserve"> Također</w:t>
+      </w:r>
+      <w:r>
+        <w:rPr>
+          <w:highlight w:val="green"/>
+        </w:rPr>
+        <w:t xml:space="preserve">, kreirati minimalno jedno ograničenje (objekt tipa </w:t>
       </w:r>
       <w:r>
         <w:rPr>

</xml_diff>

<commit_message>
Execute SQL statements using impersonated user rather than application role
</commit_message>
<xml_diff>
--- a/Upute za izradu i obranu projekta.docx
+++ b/Upute za izradu i obranu projekta.docx
@@ -526,47 +526,55 @@
         <w:jc w:val="both"/>
         <w:rPr>
           <w:b/>
-        </w:rPr>
-      </w:pPr>
-      <w:r>
-        <w:rPr>
-          <w:b/>
+          <w:highlight w:val="green"/>
+        </w:rPr>
+      </w:pPr>
+      <w:r>
+        <w:rPr>
+          <w:b/>
+          <w:highlight w:val="green"/>
         </w:rPr>
         <w:t>Fizički</w:t>
       </w:r>
       <w:r>
         <w:rPr>
           <w:b/>
+          <w:highlight w:val="green"/>
         </w:rPr>
         <w:t xml:space="preserve"> </w:t>
       </w:r>
       <w:r>
         <w:rPr>
           <w:b/>
+          <w:highlight w:val="green"/>
         </w:rPr>
         <w:t xml:space="preserve">podatkovni </w:t>
       </w:r>
       <w:r>
         <w:rPr>
           <w:b/>
+          <w:highlight w:val="green"/>
         </w:rPr>
         <w:t>model baze podataka</w:t>
       </w:r>
       <w:r>
         <w:rPr>
           <w:b/>
+          <w:highlight w:val="green"/>
         </w:rPr>
         <w:t xml:space="preserve"> (</w:t>
       </w:r>
       <w:r>
         <w:rPr>
           <w:b/>
+          <w:highlight w:val="green"/>
         </w:rPr>
         <w:t xml:space="preserve">maks. </w:t>
       </w:r>
       <w:r>
         <w:rPr>
           <w:b/>
+          <w:highlight w:val="green"/>
         </w:rPr>
         <w:t>5 bodova)</w:t>
       </w:r>
@@ -575,38 +583,74 @@
       <w:pPr>
         <w:pStyle w:val="ListParagraph"/>
         <w:jc w:val="both"/>
-      </w:pPr>
-      <w:r>
+        <w:rPr>
+          <w:highlight w:val="green"/>
+        </w:rPr>
+      </w:pPr>
+      <w:r>
+        <w:rPr>
+          <w:highlight w:val="green"/>
+        </w:rPr>
         <w:t>V</w:t>
       </w:r>
       <w:r>
+        <w:rPr>
+          <w:highlight w:val="green"/>
+        </w:rPr>
         <w:t xml:space="preserve">eze među tablicama </w:t>
       </w:r>
       <w:r>
+        <w:rPr>
+          <w:highlight w:val="green"/>
+        </w:rPr>
         <w:t xml:space="preserve">te atribute (stupce) sa primarnim i stranim ključevima </w:t>
       </w:r>
       <w:r>
+        <w:rPr>
+          <w:highlight w:val="green"/>
+        </w:rPr>
         <w:t xml:space="preserve">možete prikazati i </w:t>
       </w:r>
       <w:r>
+        <w:rPr>
+          <w:highlight w:val="green"/>
+        </w:rPr>
         <w:t>opisati</w:t>
       </w:r>
       <w:r>
+        <w:rPr>
+          <w:highlight w:val="green"/>
+        </w:rPr>
         <w:t xml:space="preserve"> </w:t>
       </w:r>
       <w:r>
+        <w:rPr>
+          <w:highlight w:val="green"/>
+        </w:rPr>
         <w:t>fizičkim podatkovnim</w:t>
       </w:r>
       <w:r>
+        <w:rPr>
+          <w:highlight w:val="green"/>
+        </w:rPr>
         <w:t xml:space="preserve"> model</w:t>
       </w:r>
       <w:r>
+        <w:rPr>
+          <w:highlight w:val="green"/>
+        </w:rPr>
         <w:t>om</w:t>
       </w:r>
       <w:r>
+        <w:rPr>
+          <w:highlight w:val="green"/>
+        </w:rPr>
         <w:t xml:space="preserve"> baze podataka. </w:t>
       </w:r>
       <w:r>
+        <w:rPr>
+          <w:highlight w:val="green"/>
+        </w:rPr>
         <w:t>Logički ER podatkovni model nije potrebno izrađivati.</w:t>
       </w:r>
     </w:p>
@@ -614,6 +658,9 @@
       <w:pPr>
         <w:pStyle w:val="ListParagraph"/>
         <w:jc w:val="both"/>
+        <w:rPr>
+          <w:highlight w:val="green"/>
+        </w:rPr>
       </w:pPr>
     </w:p>
     <w:p>
@@ -624,42 +671,16 @@
           <w:numId w:val="3"/>
         </w:numPr>
         <w:jc w:val="both"/>
-      </w:pPr>
-      <w:r>
-        <w:rPr>
-          <w:b/>
-        </w:rPr>
-        <w:t>Ostale p</w:t>
-      </w:r>
-      <w:r>
-        <w:rPr>
-          <w:b/>
-        </w:rPr>
-        <w:t xml:space="preserve">otrebe </w:t>
-      </w:r>
-      <w:r>
-        <w:rPr>
-          <w:b/>
-        </w:rPr>
-        <w:t xml:space="preserve">prema </w:t>
-      </w:r>
-      <w:r>
-        <w:rPr>
-          <w:b/>
-        </w:rPr>
-        <w:t>baz</w:t>
-      </w:r>
-      <w:r>
-        <w:rPr>
-          <w:b/>
-        </w:rPr>
-        <w:t>i</w:t>
-      </w:r>
-      <w:r>
-        <w:rPr>
-          <w:b/>
-        </w:rPr>
-        <w:t xml:space="preserve"> podataka</w:t>
+        <w:rPr>
+          <w:highlight w:val="green"/>
+        </w:rPr>
+      </w:pPr>
+      <w:r>
+        <w:rPr>
+          <w:b/>
+          <w:highlight w:val="green"/>
+        </w:rPr>
+        <w:t>Ostale potrebe prema bazi podataka</w:t>
       </w:r>
     </w:p>
     <w:p>
@@ -1684,35 +1705,41 @@
         <w:jc w:val="both"/>
         <w:rPr>
           <w:b/>
-        </w:rPr>
-      </w:pPr>
-      <w:r>
-        <w:rPr>
-          <w:b/>
+          <w:highlight w:val="green"/>
+        </w:rPr>
+      </w:pPr>
+      <w:r>
+        <w:rPr>
+          <w:b/>
+          <w:highlight w:val="green"/>
         </w:rPr>
         <w:t>Impersona</w:t>
       </w:r>
       <w:r>
         <w:rPr>
           <w:b/>
+          <w:highlight w:val="green"/>
         </w:rPr>
         <w:t>liza</w:t>
       </w:r>
       <w:r>
         <w:rPr>
           <w:b/>
+          <w:highlight w:val="green"/>
         </w:rPr>
         <w:t>cija korisničkog računa (</w:t>
       </w:r>
       <w:r>
         <w:rPr>
           <w:b/>
+          <w:highlight w:val="green"/>
         </w:rPr>
         <w:t>4</w:t>
       </w:r>
       <w:r>
         <w:rPr>
           <w:b/>
+          <w:highlight w:val="green"/>
         </w:rPr>
         <w:t xml:space="preserve"> boda)</w:t>
       </w:r>
@@ -1724,13 +1751,25 @@
         <w:jc w:val="both"/>
       </w:pPr>
       <w:r>
+        <w:rPr>
+          <w:highlight w:val="green"/>
+        </w:rPr>
         <w:t>Demonstrirajte autorizaciju vaše aplikacije korištenjem impersona</w:t>
       </w:r>
       <w:r>
+        <w:rPr>
+          <w:highlight w:val="green"/>
+        </w:rPr>
         <w:t>liza</w:t>
       </w:r>
       <w:r>
-        <w:t xml:space="preserve">cije korisničkog računa. </w:t>
+        <w:rPr>
+          <w:highlight w:val="green"/>
+        </w:rPr>
+        <w:t>cije korisničkog računa.</w:t>
+      </w:r>
+      <w:r>
+        <w:t xml:space="preserve"> </w:t>
       </w:r>
     </w:p>
     <w:p>
@@ -1835,23 +1874,27 @@
         <w:jc w:val="both"/>
         <w:rPr>
           <w:b/>
-        </w:rPr>
-      </w:pPr>
-      <w:r>
-        <w:rPr>
-          <w:b/>
+          <w:highlight w:val="green"/>
+        </w:rPr>
+      </w:pPr>
+      <w:r>
+        <w:rPr>
+          <w:b/>
+          <w:highlight w:val="green"/>
         </w:rPr>
         <w:t xml:space="preserve">Nadgledanje rada SQL Server instance i baze podataka </w:t>
       </w:r>
       <w:r>
         <w:rPr>
           <w:b/>
+          <w:highlight w:val="green"/>
         </w:rPr>
         <w:t xml:space="preserve">– SQL Server Audit </w:t>
       </w:r>
       <w:r>
         <w:rPr>
           <w:b/>
+          <w:highlight w:val="green"/>
         </w:rPr>
         <w:t>(4 boda)</w:t>
       </w:r>
@@ -1863,7 +1906,13 @@
         <w:jc w:val="both"/>
       </w:pPr>
       <w:r>
-        <w:t xml:space="preserve">Demonstrirajte nadgledanje rada baze podataka i instance SQL Servera pomoću dva različita SQL Server audit objekta. </w:t>
+        <w:rPr>
+          <w:highlight w:val="green"/>
+        </w:rPr>
+        <w:t>Demonstrirajte nadgledanje rada baze podataka i instance SQL Servera pomoću dva različita SQL Server audit objekta.</w:t>
+      </w:r>
+      <w:r>
+        <w:t xml:space="preserve"> </w:t>
       </w:r>
     </w:p>
     <w:p>
@@ -1883,17 +1932,20 @@
         <w:jc w:val="both"/>
         <w:rPr>
           <w:b/>
-        </w:rPr>
-      </w:pPr>
-      <w:r>
-        <w:rPr>
-          <w:b/>
+          <w:highlight w:val="green"/>
+        </w:rPr>
+      </w:pPr>
+      <w:r>
+        <w:rPr>
+          <w:b/>
+          <w:highlight w:val="green"/>
         </w:rPr>
         <w:t>Nadgledanje rada SQL Server instance i baze podataka – SQL Server Profiler</w:t>
       </w:r>
       <w:r>
         <w:rPr>
           <w:b/>
+          <w:highlight w:val="green"/>
         </w:rPr>
         <w:t xml:space="preserve"> (2 boda)</w:t>
       </w:r>
@@ -1905,21 +1957,39 @@
         <w:jc w:val="both"/>
       </w:pPr>
       <w:r>
+        <w:rPr>
+          <w:highlight w:val="green"/>
+        </w:rPr>
         <w:t xml:space="preserve">Na proizvoljnom primjeru </w:t>
       </w:r>
       <w:r>
+        <w:rPr>
+          <w:highlight w:val="green"/>
+        </w:rPr>
         <w:t>uz pomoć</w:t>
       </w:r>
       <w:r>
+        <w:rPr>
+          <w:highlight w:val="green"/>
+        </w:rPr>
         <w:t xml:space="preserve"> SQL Server Profiler alata demonstrirajte nadgledanje rada </w:t>
       </w:r>
       <w:r>
+        <w:rPr>
+          <w:highlight w:val="green"/>
+        </w:rPr>
         <w:t>proizvoljno odabrane</w:t>
       </w:r>
       <w:r>
+        <w:rPr>
+          <w:highlight w:val="green"/>
+        </w:rPr>
         <w:t xml:space="preserve"> </w:t>
       </w:r>
       <w:r>
+        <w:rPr>
+          <w:highlight w:val="green"/>
+        </w:rPr>
         <w:t>SQL Server baze podataka.</w:t>
       </w:r>
     </w:p>
@@ -1940,23 +2010,27 @@
         <w:jc w:val="both"/>
         <w:rPr>
           <w:b/>
-        </w:rPr>
-      </w:pPr>
-      <w:r>
-        <w:rPr>
-          <w:b/>
+          <w:highlight w:val="green"/>
+        </w:rPr>
+      </w:pPr>
+      <w:r>
+        <w:rPr>
+          <w:b/>
+          <w:highlight w:val="green"/>
         </w:rPr>
         <w:t>Povrat (restore) baze podataka (</w:t>
       </w:r>
       <w:r>
         <w:rPr>
           <w:b/>
+          <w:highlight w:val="green"/>
         </w:rPr>
         <w:t>5</w:t>
       </w:r>
       <w:r>
         <w:rPr>
           <w:b/>
+          <w:highlight w:val="green"/>
         </w:rPr>
         <w:t xml:space="preserve"> boda)</w:t>
       </w:r>
@@ -1968,6 +2042,9 @@
         <w:jc w:val="both"/>
       </w:pPr>
       <w:r>
+        <w:rPr>
+          <w:highlight w:val="green"/>
+        </w:rPr>
         <w:t>Demonstrirajte (uživo, prilikom obrane projekta) povrat baze podataka na način da lanac rezervnih kopija sadrži minimalno dvije rezervne kopije dnevnika transakcija, jednu diferencijalnu i jednu punu rezervnu kopiju.</w:t>
       </w:r>
     </w:p>
@@ -1988,23 +2065,27 @@
         <w:jc w:val="both"/>
         <w:rPr>
           <w:b/>
-        </w:rPr>
-      </w:pPr>
-      <w:r>
-        <w:rPr>
-          <w:b/>
+          <w:highlight w:val="green"/>
+        </w:rPr>
+      </w:pPr>
+      <w:r>
+        <w:rPr>
+          <w:b/>
+          <w:highlight w:val="green"/>
         </w:rPr>
         <w:t>Plan održavanja baze podataka (</w:t>
       </w:r>
       <w:r>
         <w:rPr>
           <w:b/>
+          <w:highlight w:val="green"/>
         </w:rPr>
         <w:t>3</w:t>
       </w:r>
       <w:r>
         <w:rPr>
           <w:b/>
+          <w:highlight w:val="green"/>
         </w:rPr>
         <w:t xml:space="preserve"> boda)</w:t>
       </w:r>
@@ -2016,7 +2097,13 @@
         <w:jc w:val="both"/>
       </w:pPr>
       <w:r>
-        <w:t xml:space="preserve">Kreirajte plan održavanja baze podataka (eng. Maintenance plan) koji se sastoji od barem 3 različita SQL Server posla, te se periodički izvršava barem jednom tjedno.  </w:t>
+        <w:rPr>
+          <w:highlight w:val="green"/>
+        </w:rPr>
+        <w:t>Kreirajte plan održavanja baze podataka (eng. Maintenance plan) koji se sastoji od barem 3 različita SQL Server posla, te se periodički izvršava barem jednom tjedno.</w:t>
+      </w:r>
+      <w:r>
+        <w:t xml:space="preserve">  </w:t>
       </w:r>
     </w:p>
     <w:p>

</xml_diff>

<commit_message>
Add data reading audit
</commit_message>
<xml_diff>
--- a/Upute za izradu i obranu projekta.docx
+++ b/Upute za izradu i obranu projekta.docx
@@ -2123,23 +2123,27 @@
         <w:jc w:val="both"/>
         <w:rPr>
           <w:b/>
-        </w:rPr>
-      </w:pPr>
-      <w:r>
-        <w:rPr>
-          <w:b/>
+          <w:highlight w:val="red"/>
+        </w:rPr>
+      </w:pPr>
+      <w:r>
+        <w:rPr>
+          <w:b/>
+          <w:highlight w:val="red"/>
         </w:rPr>
         <w:t>Replikacija (</w:t>
       </w:r>
       <w:r>
         <w:rPr>
           <w:b/>
+          <w:highlight w:val="red"/>
         </w:rPr>
         <w:t>5</w:t>
       </w:r>
       <w:r>
         <w:rPr>
           <w:b/>
+          <w:highlight w:val="red"/>
         </w:rPr>
         <w:t xml:space="preserve"> boda)</w:t>
       </w:r>
@@ -2151,6 +2155,9 @@
         <w:jc w:val="both"/>
       </w:pPr>
       <w:r>
+        <w:rPr>
+          <w:highlight w:val="red"/>
+        </w:rPr>
         <w:t>Demonstrirajte transakcijsku replikaciju između dvije različite instance SQL Servera.</w:t>
       </w:r>
     </w:p>
@@ -2210,22 +2217,28 @@
           <w:numId w:val="3"/>
         </w:numPr>
         <w:jc w:val="both"/>
-      </w:pPr>
-      <w:r>
-        <w:rPr>
-          <w:b/>
+        <w:rPr>
+          <w:highlight w:val="green"/>
+        </w:rPr>
+      </w:pPr>
+      <w:r>
+        <w:rPr>
+          <w:b/>
+          <w:highlight w:val="green"/>
         </w:rPr>
         <w:t>Klijent a</w:t>
       </w:r>
       <w:r>
         <w:rPr>
           <w:b/>
+          <w:highlight w:val="green"/>
         </w:rPr>
         <w:t>plikacija</w:t>
       </w:r>
       <w:r>
         <w:rPr>
           <w:b/>
+          <w:highlight w:val="green"/>
         </w:rPr>
         <w:t xml:space="preserve"> </w:t>
       </w:r>
@@ -2236,18 +2249,33 @@
         <w:jc w:val="both"/>
       </w:pPr>
       <w:r>
+        <w:rPr>
+          <w:highlight w:val="green"/>
+        </w:rPr>
         <w:t>Klijent a</w:t>
       </w:r>
       <w:r>
+        <w:rPr>
+          <w:highlight w:val="green"/>
+        </w:rPr>
         <w:t>plikacija može biti pisana u bilo kojem programskom jeziku</w:t>
       </w:r>
       <w:r>
+        <w:rPr>
+          <w:highlight w:val="green"/>
+        </w:rPr>
         <w:t>, te može biti za bilo koju platformu ili uređaj</w:t>
       </w:r>
       <w:r>
+        <w:rPr>
+          <w:highlight w:val="green"/>
+        </w:rPr>
         <w:t xml:space="preserve">. </w:t>
       </w:r>
       <w:r>
+        <w:rPr>
+          <w:highlight w:val="green"/>
+        </w:rPr>
         <w:t>U komunikaciji s bazom podataka aplikacija treba demonstrirati pozive uskladištenih procedura i funkcija.</w:t>
       </w:r>
     </w:p>

</xml_diff>